<commit_message>
Documents added and updated.
</commit_message>
<xml_diff>
--- a/Design Details.docx
+++ b/Design Details.docx
@@ -2,32 +2,12 @@
 <file path=word/document.xml><?xml version="1.0" encoding="utf-8"?>
 <w:document xmlns:wpc="http://schemas.microsoft.com/office/word/2010/wordprocessingCanvas" xmlns:mo="http://schemas.microsoft.com/office/mac/office/2008/main" xmlns:mc="http://schemas.openxmlformats.org/markup-compatibility/2006" xmlns:mv="urn:schemas-microsoft-com:mac:vml" xmlns:o="urn:schemas-microsoft-com:office:office" xmlns:r="http://schemas.openxmlformats.org/officeDocument/2006/relationships" xmlns:m="http://schemas.openxmlformats.org/officeDocument/2006/math" xmlns:v="urn:schemas-microsoft-com:vml" xmlns:wp14="http://schemas.microsoft.com/office/word/2010/wordprocessingDrawing" xmlns:wp="http://schemas.openxmlformats.org/drawingml/2006/wordprocessingDrawing" xmlns:w10="urn:schemas-microsoft-com:office:word" xmlns:w="http://schemas.openxmlformats.org/wordprocessingml/2006/main" xmlns:w14="http://schemas.microsoft.com/office/word/2010/wordml" xmlns:w15="http://schemas.microsoft.com/office/word/2012/wordml" xmlns:wpg="http://schemas.microsoft.com/office/word/2010/wordprocessingGroup" xmlns:wpi="http://schemas.microsoft.com/office/word/2010/wordprocessingInk" xmlns:wne="http://schemas.microsoft.com/office/word/2006/wordml" xmlns:wps="http://schemas.microsoft.com/office/word/2010/wordprocessingShape" mc:Ignorable="w14 w15 wp14">
   <w:body>
-    <w:sdt>
-      <w:sdtPr>
-        <w:id w:val="-348802302"/>
-        <w:placeholder>
-          <w:docPart w:val="C12A799313AAC145B66E53961D15794E"/>
-        </w:placeholder>
-        <w:temporary/>
-        <w:showingPlcHdr/>
-        <w15:appearance w15:val="hidden"/>
-      </w:sdtPr>
-      <w:sdtEndPr/>
-      <w:sdtContent>
-        <w:p>
-          <w:pPr>
-            <w:pStyle w:val="Date"/>
-          </w:pPr>
-          <w:r>
-            <w:t>Date</w:t>
-          </w:r>
-        </w:p>
-      </w:sdtContent>
-    </w:sdt>
     <w:p>
       <w:pPr>
         <w:pStyle w:val="Title"/>
       </w:pPr>
+      <w:bookmarkStart w:id="0" w:name="_GoBack"/>
+      <w:bookmarkEnd w:id="0"/>
       <w:r>
         <w:t>Design</w:t>
       </w:r>
@@ -331,7 +311,6 @@
         <w:pStyle w:val="Heading3"/>
       </w:pPr>
       <w:r>
-        <w:lastRenderedPageBreak/>
         <w:t>Junit: For Unit Testing.</w:t>
       </w:r>
     </w:p>
@@ -370,6 +349,7 @@
         <w:pStyle w:val="Heading3"/>
       </w:pPr>
       <w:r>
+        <w:lastRenderedPageBreak/>
         <w:t>Also,</w:t>
       </w:r>
       <w:r>
@@ -479,8 +459,6 @@
       <w:r>
         <w:t>Adapter</w:t>
       </w:r>
-      <w:bookmarkStart w:id="0" w:name="_GoBack"/>
-      <w:bookmarkEnd w:id="0"/>
     </w:p>
     <w:p>
       <w:pPr>
@@ -845,10 +823,7 @@
       </w:r>
       <w:proofErr w:type="spellEnd"/>
       <w:r>
-        <w:t>: Shows personal details</w:t>
-      </w:r>
-      <w:r>
-        <w:t>.</w:t>
+        <w:t>: Shows personal details.</w:t>
       </w:r>
     </w:p>
     <w:p>
@@ -2575,1133 +2550,6 @@
 </w:styles>
 </file>
 
-<file path=word/glossary/document.xml><?xml version="1.0" encoding="utf-8"?>
-<w:glossaryDocument xmlns:wpc="http://schemas.microsoft.com/office/word/2010/wordprocessingCanvas" xmlns:mo="http://schemas.microsoft.com/office/mac/office/2008/main" xmlns:mc="http://schemas.openxmlformats.org/markup-compatibility/2006" xmlns:mv="urn:schemas-microsoft-com:mac:vml" xmlns:o="urn:schemas-microsoft-com:office:office" xmlns:r="http://schemas.openxmlformats.org/officeDocument/2006/relationships" xmlns:m="http://schemas.openxmlformats.org/officeDocument/2006/math" xmlns:v="urn:schemas-microsoft-com:vml" xmlns:wp14="http://schemas.microsoft.com/office/word/2010/wordprocessingDrawing" xmlns:wp="http://schemas.openxmlformats.org/drawingml/2006/wordprocessingDrawing" xmlns:w10="urn:schemas-microsoft-com:office:word" xmlns:w="http://schemas.openxmlformats.org/wordprocessingml/2006/main" xmlns:w14="http://schemas.microsoft.com/office/word/2010/wordml" xmlns:w15="http://schemas.microsoft.com/office/word/2012/wordml" xmlns:wpg="http://schemas.microsoft.com/office/word/2010/wordprocessingGroup" xmlns:wpi="http://schemas.microsoft.com/office/word/2010/wordprocessingInk" xmlns:wne="http://schemas.microsoft.com/office/word/2006/wordml" xmlns:wps="http://schemas.microsoft.com/office/word/2010/wordprocessingShape" mc:Ignorable="w14 w15 wp14">
-  <w:docParts>
-    <w:docPart>
-      <w:docPartPr>
-        <w:name w:val="C12A799313AAC145B66E53961D15794E"/>
-        <w:category>
-          <w:name w:val="General"/>
-          <w:gallery w:val="placeholder"/>
-        </w:category>
-        <w:types>
-          <w:type w:val="bbPlcHdr"/>
-        </w:types>
-        <w:behaviors>
-          <w:behavior w:val="content"/>
-        </w:behaviors>
-        <w:guid w:val="{8ACC537A-C290-5F4F-8818-F133D2425427}"/>
-      </w:docPartPr>
-      <w:docPartBody>
-        <w:p>
-          <w:pPr>
-            <w:pStyle w:val="C12A799313AAC145B66E53961D15794E"/>
-          </w:pPr>
-          <w:r>
-            <w:t>Date</w:t>
-          </w:r>
-        </w:p>
-      </w:docPartBody>
-    </w:docPart>
-  </w:docParts>
-</w:glossaryDocument>
-</file>
-
-<file path=word/glossary/fontTable.xml><?xml version="1.0" encoding="utf-8"?>
-<w:fonts xmlns:mc="http://schemas.openxmlformats.org/markup-compatibility/2006" xmlns:r="http://schemas.openxmlformats.org/officeDocument/2006/relationships" xmlns:w="http://schemas.openxmlformats.org/wordprocessingml/2006/main" xmlns:w14="http://schemas.microsoft.com/office/word/2010/wordml" xmlns:w15="http://schemas.microsoft.com/office/word/2012/wordml" mc:Ignorable="w14 w15">
-  <w:font w:name="Symbol">
-    <w:panose1 w:val="05050102010706020507"/>
-    <w:charset w:val="02"/>
-    <w:family w:val="auto"/>
-    <w:pitch w:val="variable"/>
-    <w:sig w:usb0="00000000" w:usb1="10000000" w:usb2="00000000" w:usb3="00000000" w:csb0="80000000" w:csb1="00000000"/>
-  </w:font>
-  <w:font w:name="Times New Roman">
-    <w:panose1 w:val="02020603050405020304"/>
-    <w:charset w:val="00"/>
-    <w:family w:val="auto"/>
-    <w:pitch w:val="variable"/>
-    <w:sig w:usb0="E0002AEF" w:usb1="C0007841" w:usb2="00000009" w:usb3="00000000" w:csb0="000001FF" w:csb1="00000000"/>
-  </w:font>
-  <w:font w:name="Courier New">
-    <w:panose1 w:val="02070309020205020404"/>
-    <w:charset w:val="00"/>
-    <w:family w:val="auto"/>
-    <w:pitch w:val="variable"/>
-    <w:sig w:usb0="E0002AFF" w:usb1="C0007843" w:usb2="00000009" w:usb3="00000000" w:csb0="000001FF" w:csb1="00000000"/>
-  </w:font>
-  <w:font w:name="Wingdings">
-    <w:panose1 w:val="05000000000000000000"/>
-    <w:charset w:val="02"/>
-    <w:family w:val="auto"/>
-    <w:pitch w:val="variable"/>
-    <w:sig w:usb0="00000000" w:usb1="10000000" w:usb2="00000000" w:usb3="00000000" w:csb0="80000000" w:csb1="00000000"/>
-  </w:font>
-  <w:font w:name="Cambria">
-    <w:panose1 w:val="02040503050406030204"/>
-    <w:charset w:val="00"/>
-    <w:family w:val="auto"/>
-    <w:pitch w:val="variable"/>
-    <w:sig w:usb0="E00002FF" w:usb1="400004FF" w:usb2="00000000" w:usb3="00000000" w:csb0="0000019F" w:csb1="00000000"/>
-  </w:font>
-  <w:font w:name="Vrinda">
-    <w:altName w:val="Times New Roman"/>
-    <w:panose1 w:val="00000000000000000000"/>
-    <w:charset w:val="01"/>
-    <w:family w:val="roman"/>
-    <w:notTrueType/>
-    <w:pitch w:val="variable"/>
-  </w:font>
-  <w:font w:name="Helvetica">
-    <w:panose1 w:val="00000000000000000000"/>
-    <w:charset w:val="00"/>
-    <w:family w:val="auto"/>
-    <w:pitch w:val="variable"/>
-    <w:sig w:usb0="E00002FF" w:usb1="5000785B" w:usb2="00000000" w:usb3="00000000" w:csb0="0000019F" w:csb1="00000000"/>
-  </w:font>
-  <w:font w:name="Arial">
-    <w:panose1 w:val="020B0604020202020204"/>
-    <w:charset w:val="00"/>
-    <w:family w:val="auto"/>
-    <w:pitch w:val="variable"/>
-    <w:sig w:usb0="E0002AFF" w:usb1="C0007843" w:usb2="00000009" w:usb3="00000000" w:csb0="000001FF" w:csb1="00000000"/>
-  </w:font>
-  <w:font w:name="Calibri">
-    <w:panose1 w:val="020F0502020204030204"/>
-    <w:charset w:val="00"/>
-    <w:family w:val="auto"/>
-    <w:pitch w:val="variable"/>
-    <w:sig w:usb0="E00002FF" w:usb1="4000ACFF" w:usb2="00000001" w:usb3="00000000" w:csb0="0000019F" w:csb1="00000000"/>
-  </w:font>
-  <w:font w:name="Calibri Light">
-    <w:panose1 w:val="020F0302020204030204"/>
-    <w:charset w:val="00"/>
-    <w:family w:val="auto"/>
-    <w:pitch w:val="variable"/>
-    <w:sig w:usb0="A00002EF" w:usb1="4000207B" w:usb2="00000000" w:usb3="00000000" w:csb0="0000019F" w:csb1="00000000"/>
-  </w:font>
-</w:fonts>
-</file>
-
-<file path=word/glossary/numbering.xml><?xml version="1.0" encoding="utf-8"?>
-<w:numbering xmlns:wpc="http://schemas.microsoft.com/office/word/2010/wordprocessingCanvas" xmlns:mo="http://schemas.microsoft.com/office/mac/office/2008/main" xmlns:mc="http://schemas.openxmlformats.org/markup-compatibility/2006" xmlns:mv="urn:schemas-microsoft-com:mac:vml" xmlns:o="urn:schemas-microsoft-com:office:office" xmlns:r="http://schemas.openxmlformats.org/officeDocument/2006/relationships" xmlns:m="http://schemas.openxmlformats.org/officeDocument/2006/math" xmlns:v="urn:schemas-microsoft-com:vml" xmlns:wp14="http://schemas.microsoft.com/office/word/2010/wordprocessingDrawing" xmlns:wp="http://schemas.openxmlformats.org/drawingml/2006/wordprocessingDrawing" xmlns:w10="urn:schemas-microsoft-com:office:word" xmlns:w="http://schemas.openxmlformats.org/wordprocessingml/2006/main" xmlns:w14="http://schemas.microsoft.com/office/word/2010/wordml" xmlns:w15="http://schemas.microsoft.com/office/word/2012/wordml" xmlns:wpg="http://schemas.microsoft.com/office/word/2010/wordprocessingGroup" xmlns:wpi="http://schemas.microsoft.com/office/word/2010/wordprocessingInk" xmlns:wne="http://schemas.microsoft.com/office/word/2006/wordml" xmlns:wps="http://schemas.microsoft.com/office/word/2010/wordprocessingShape" mc:Ignorable="w14 w15 wp14">
-  <w:abstractNum w:abstractNumId="0">
-    <w:nsid w:val="48FB0E3A"/>
-    <w:multiLevelType w:val="multilevel"/>
-    <w:tmpl w:val="D6E81BDE"/>
-    <w:lvl w:ilvl="0">
-      <w:start w:val="1"/>
-      <w:numFmt w:val="decimal"/>
-      <w:pStyle w:val="Heading1"/>
-      <w:lvlText w:val="%1."/>
-      <w:lvlJc w:val="left"/>
-      <w:pPr>
-        <w:ind w:left="360" w:hanging="360"/>
-      </w:pPr>
-      <w:rPr>
-        <w:rFonts w:hint="default"/>
-      </w:rPr>
-    </w:lvl>
-    <w:lvl w:ilvl="1">
-      <w:start w:val="1"/>
-      <w:numFmt w:val="upperLetter"/>
-      <w:pStyle w:val="Heading2"/>
-      <w:lvlText w:val="%2."/>
-      <w:lvlJc w:val="left"/>
-      <w:pPr>
-        <w:ind w:left="720" w:hanging="360"/>
-      </w:pPr>
-      <w:rPr>
-        <w:rFonts w:hint="default"/>
-      </w:rPr>
-    </w:lvl>
-    <w:lvl w:ilvl="2">
-      <w:start w:val="1"/>
-      <w:numFmt w:val="lowerRoman"/>
-      <w:pStyle w:val="Heading3"/>
-      <w:lvlText w:val="%3."/>
-      <w:lvlJc w:val="right"/>
-      <w:pPr>
-        <w:ind w:left="1080" w:hanging="360"/>
-      </w:pPr>
-      <w:rPr>
-        <w:rFonts w:hint="default"/>
-      </w:rPr>
-    </w:lvl>
-    <w:lvl w:ilvl="3">
-      <w:start w:val="1"/>
-      <w:numFmt w:val="decimal"/>
-      <w:pStyle w:val="Heading4"/>
-      <w:lvlText w:val="%4."/>
-      <w:lvlJc w:val="left"/>
-      <w:pPr>
-        <w:ind w:left="1440" w:hanging="360"/>
-      </w:pPr>
-      <w:rPr>
-        <w:rFonts w:hint="default"/>
-      </w:rPr>
-    </w:lvl>
-    <w:lvl w:ilvl="4">
-      <w:start w:val="1"/>
-      <w:numFmt w:val="lowerLetter"/>
-      <w:pStyle w:val="Heading5"/>
-      <w:lvlText w:val="%5."/>
-      <w:lvlJc w:val="left"/>
-      <w:pPr>
-        <w:ind w:left="1800" w:hanging="360"/>
-      </w:pPr>
-      <w:rPr>
-        <w:rFonts w:hint="default"/>
-      </w:rPr>
-    </w:lvl>
-    <w:lvl w:ilvl="5">
-      <w:start w:val="1"/>
-      <w:numFmt w:val="lowerRoman"/>
-      <w:pStyle w:val="Heading6"/>
-      <w:lvlText w:val="%6."/>
-      <w:lvlJc w:val="right"/>
-      <w:pPr>
-        <w:ind w:left="2160" w:hanging="360"/>
-      </w:pPr>
-      <w:rPr>
-        <w:rFonts w:hint="default"/>
-      </w:rPr>
-    </w:lvl>
-    <w:lvl w:ilvl="6">
-      <w:start w:val="1"/>
-      <w:numFmt w:val="decimal"/>
-      <w:pStyle w:val="Heading7"/>
-      <w:lvlText w:val="%7."/>
-      <w:lvlJc w:val="left"/>
-      <w:pPr>
-        <w:ind w:left="2520" w:hanging="360"/>
-      </w:pPr>
-      <w:rPr>
-        <w:rFonts w:hint="default"/>
-      </w:rPr>
-    </w:lvl>
-    <w:lvl w:ilvl="7">
-      <w:start w:val="1"/>
-      <w:numFmt w:val="lowerLetter"/>
-      <w:pStyle w:val="Heading8"/>
-      <w:lvlText w:val="%8."/>
-      <w:lvlJc w:val="left"/>
-      <w:pPr>
-        <w:ind w:left="2880" w:hanging="360"/>
-      </w:pPr>
-      <w:rPr>
-        <w:rFonts w:hint="default"/>
-      </w:rPr>
-    </w:lvl>
-    <w:lvl w:ilvl="8">
-      <w:start w:val="1"/>
-      <w:numFmt w:val="lowerRoman"/>
-      <w:pStyle w:val="Heading9"/>
-      <w:lvlText w:val="%9."/>
-      <w:lvlJc w:val="right"/>
-      <w:pPr>
-        <w:ind w:left="3240" w:hanging="360"/>
-      </w:pPr>
-      <w:rPr>
-        <w:rFonts w:hint="default"/>
-      </w:rPr>
-    </w:lvl>
-  </w:abstractNum>
-  <w:num w:numId="1">
-    <w:abstractNumId w:val="0"/>
-  </w:num>
-</w:numbering>
-</file>
-
-<file path=word/glossary/settings.xml><?xml version="1.0" encoding="utf-8"?>
-<w:settings xmlns:mc="http://schemas.openxmlformats.org/markup-compatibility/2006" xmlns:o="urn:schemas-microsoft-com:office:office" xmlns:r="http://schemas.openxmlformats.org/officeDocument/2006/relationships" xmlns:m="http://schemas.openxmlformats.org/officeDocument/2006/math" xmlns:v="urn:schemas-microsoft-com:vml" xmlns:w10="urn:schemas-microsoft-com:office:word" xmlns:w="http://schemas.openxmlformats.org/wordprocessingml/2006/main" xmlns:w14="http://schemas.microsoft.com/office/word/2010/wordml" xmlns:w15="http://schemas.microsoft.com/office/word/2012/wordml" xmlns:sl="http://schemas.openxmlformats.org/schemaLibrary/2006/main" mc:Ignorable="w14 w15">
-  <w:view w:val="normal"/>
-  <w:defaultTabStop w:val="720"/>
-  <w:characterSpacingControl w:val="doNotCompress"/>
-  <w:compat>
-    <w:useFELayout/>
-    <w:compatSetting w:name="compatibilityMode" w:uri="http://schemas.microsoft.com/office/word" w:val="15"/>
-    <w:compatSetting w:name="overrideTableStyleFontSizeAndJustification" w:uri="http://schemas.microsoft.com/office/word" w:val="1"/>
-    <w:compatSetting w:name="enableOpenTypeFeatures" w:uri="http://schemas.microsoft.com/office/word" w:val="1"/>
-    <w:compatSetting w:name="doNotFlipMirrorIndents" w:uri="http://schemas.microsoft.com/office/word" w:val="1"/>
-    <w:compatSetting w:name="differentiateMultirowTableHeaders" w:uri="http://schemas.microsoft.com/office/word" w:val="1"/>
-  </w:compat>
-  <w:rsids>
-    <w:rsidRoot w:val="00FE2752"/>
-    <w:rsid w:val="000545E4"/>
-    <w:rsid w:val="002A6CE1"/>
-    <w:rsid w:val="00B471AA"/>
-    <w:rsid w:val="00FE2752"/>
-  </w:rsids>
-  <m:mathPr>
-    <m:mathFont m:val="Cambria Math"/>
-    <m:brkBin m:val="before"/>
-    <m:brkBinSub m:val="--"/>
-    <m:smallFrac m:val="0"/>
-    <m:dispDef/>
-    <m:lMargin m:val="0"/>
-    <m:rMargin m:val="0"/>
-    <m:defJc m:val="centerGroup"/>
-    <m:wrapIndent m:val="1440"/>
-    <m:intLim m:val="subSup"/>
-    <m:naryLim m:val="undOvr"/>
-  </m:mathPr>
-  <w:themeFontLang w:val="en-US" w:eastAsia="x-none" w:bidi="bn-IN"/>
-  <w:clrSchemeMapping w:bg1="light1" w:t1="dark1" w:bg2="light2" w:t2="dark2" w:accent1="accent1" w:accent2="accent2" w:accent3="accent3" w:accent4="accent4" w:accent5="accent5" w:accent6="accent6" w:hyperlink="hyperlink" w:followedHyperlink="followedHyperlink"/>
-  <w:decimalSymbol w:val="."/>
-  <w:listSeparator w:val=","/>
-  <w14:defaultImageDpi w14:val="32767"/>
-  <w15:chartTrackingRefBased/>
-</w:settings>
-</file>
-
-<file path=word/glossary/styles.xml><?xml version="1.0" encoding="utf-8"?>
-<w:styles xmlns:mc="http://schemas.openxmlformats.org/markup-compatibility/2006" xmlns:r="http://schemas.openxmlformats.org/officeDocument/2006/relationships" xmlns:w="http://schemas.openxmlformats.org/wordprocessingml/2006/main" xmlns:w14="http://schemas.microsoft.com/office/word/2010/wordml" xmlns:w15="http://schemas.microsoft.com/office/word/2012/wordml" mc:Ignorable="w14 w15">
-  <w:docDefaults>
-    <w:rPrDefault>
-      <w:rPr>
-        <w:rFonts w:asciiTheme="minorHAnsi" w:eastAsiaTheme="minorEastAsia" w:hAnsiTheme="minorHAnsi" w:cstheme="minorBidi"/>
-        <w:sz w:val="24"/>
-        <w:szCs w:val="30"/>
-        <w:lang w:val="en-US" w:eastAsia="en-US" w:bidi="bn-IN"/>
-      </w:rPr>
-    </w:rPrDefault>
-    <w:pPrDefault/>
-  </w:docDefaults>
-  <w:latentStyles w:defLockedState="0" w:defUIPriority="99" w:defSemiHidden="0" w:defUnhideWhenUsed="0" w:defQFormat="0" w:count="382">
-    <w:lsdException w:name="Normal" w:uiPriority="0" w:qFormat="1"/>
-    <w:lsdException w:name="heading 1" w:uiPriority="9" w:qFormat="1"/>
-    <w:lsdException w:name="heading 2" w:semiHidden="1" w:uiPriority="9" w:unhideWhenUsed="1" w:qFormat="1"/>
-    <w:lsdException w:name="heading 3" w:semiHidden="1" w:uiPriority="9" w:unhideWhenUsed="1" w:qFormat="1"/>
-    <w:lsdException w:name="heading 4" w:semiHidden="1" w:uiPriority="9" w:unhideWhenUsed="1" w:qFormat="1"/>
-    <w:lsdException w:name="heading 5" w:semiHidden="1" w:uiPriority="9" w:unhideWhenUsed="1" w:qFormat="1"/>
-    <w:lsdException w:name="heading 6" w:semiHidden="1" w:uiPriority="9" w:unhideWhenUsed="1" w:qFormat="1"/>
-    <w:lsdException w:name="heading 7" w:semiHidden="1" w:uiPriority="9" w:unhideWhenUsed="1" w:qFormat="1"/>
-    <w:lsdException w:name="heading 8" w:semiHidden="1" w:uiPriority="9" w:unhideWhenUsed="1" w:qFormat="1"/>
-    <w:lsdException w:name="heading 9" w:semiHidden="1" w:uiPriority="9" w:unhideWhenUsed="1" w:qFormat="1"/>
-    <w:lsdException w:name="index 1" w:semiHidden="1" w:unhideWhenUsed="1"/>
-    <w:lsdException w:name="index 2" w:semiHidden="1" w:unhideWhenUsed="1"/>
-    <w:lsdException w:name="index 3" w:semiHidden="1" w:unhideWhenUsed="1"/>
-    <w:lsdException w:name="index 4" w:semiHidden="1" w:unhideWhenUsed="1"/>
-    <w:lsdException w:name="index 5" w:semiHidden="1" w:unhideWhenUsed="1"/>
-    <w:lsdException w:name="index 6" w:semiHidden="1" w:unhideWhenUsed="1"/>
-    <w:lsdException w:name="index 7" w:semiHidden="1" w:unhideWhenUsed="1"/>
-    <w:lsdException w:name="index 8" w:semiHidden="1" w:unhideWhenUsed="1"/>
-    <w:lsdException w:name="index 9" w:semiHidden="1" w:unhideWhenUsed="1"/>
-    <w:lsdException w:name="toc 1" w:semiHidden="1" w:uiPriority="39" w:unhideWhenUsed="1"/>
-    <w:lsdException w:name="toc 2" w:semiHidden="1" w:uiPriority="39" w:unhideWhenUsed="1"/>
-    <w:lsdException w:name="toc 3" w:semiHidden="1" w:uiPriority="39" w:unhideWhenUsed="1"/>
-    <w:lsdException w:name="toc 4" w:semiHidden="1" w:uiPriority="39" w:unhideWhenUsed="1"/>
-    <w:lsdException w:name="toc 5" w:semiHidden="1" w:uiPriority="39" w:unhideWhenUsed="1"/>
-    <w:lsdException w:name="toc 6" w:semiHidden="1" w:uiPriority="39" w:unhideWhenUsed="1"/>
-    <w:lsdException w:name="toc 7" w:semiHidden="1" w:uiPriority="39" w:unhideWhenUsed="1"/>
-    <w:lsdException w:name="toc 8" w:semiHidden="1" w:uiPriority="39" w:unhideWhenUsed="1"/>
-    <w:lsdException w:name="toc 9" w:semiHidden="1" w:uiPriority="39" w:unhideWhenUsed="1"/>
-    <w:lsdException w:name="Normal Indent" w:semiHidden="1" w:unhideWhenUsed="1"/>
-    <w:lsdException w:name="footnote text" w:semiHidden="1" w:unhideWhenUsed="1"/>
-    <w:lsdException w:name="annotation text" w:semiHidden="1" w:unhideWhenUsed="1"/>
-    <w:lsdException w:name="header" w:semiHidden="1" w:unhideWhenUsed="1"/>
-    <w:lsdException w:name="footer" w:semiHidden="1" w:unhideWhenUsed="1"/>
-    <w:lsdException w:name="index heading" w:semiHidden="1" w:unhideWhenUsed="1"/>
-    <w:lsdException w:name="caption" w:semiHidden="1" w:uiPriority="35" w:unhideWhenUsed="1" w:qFormat="1"/>
-    <w:lsdException w:name="table of figures" w:semiHidden="1" w:unhideWhenUsed="1"/>
-    <w:lsdException w:name="envelope address" w:semiHidden="1" w:unhideWhenUsed="1"/>
-    <w:lsdException w:name="envelope return" w:semiHidden="1" w:unhideWhenUsed="1"/>
-    <w:lsdException w:name="footnote reference" w:semiHidden="1" w:unhideWhenUsed="1"/>
-    <w:lsdException w:name="annotation reference" w:semiHidden="1" w:unhideWhenUsed="1"/>
-    <w:lsdException w:name="line number" w:semiHidden="1" w:unhideWhenUsed="1"/>
-    <w:lsdException w:name="page number" w:semiHidden="1" w:unhideWhenUsed="1"/>
-    <w:lsdException w:name="endnote reference" w:semiHidden="1" w:unhideWhenUsed="1"/>
-    <w:lsdException w:name="endnote text" w:semiHidden="1" w:unhideWhenUsed="1"/>
-    <w:lsdException w:name="table of authorities" w:semiHidden="1" w:unhideWhenUsed="1"/>
-    <w:lsdException w:name="macro" w:semiHidden="1" w:unhideWhenUsed="1"/>
-    <w:lsdException w:name="toa heading" w:semiHidden="1" w:unhideWhenUsed="1"/>
-    <w:lsdException w:name="List" w:semiHidden="1" w:unhideWhenUsed="1"/>
-    <w:lsdException w:name="List Bullet" w:semiHidden="1" w:unhideWhenUsed="1"/>
-    <w:lsdException w:name="List Number" w:semiHidden="1" w:unhideWhenUsed="1"/>
-    <w:lsdException w:name="List 2" w:semiHidden="1" w:unhideWhenUsed="1"/>
-    <w:lsdException w:name="List 3" w:semiHidden="1" w:unhideWhenUsed="1"/>
-    <w:lsdException w:name="List 4" w:semiHidden="1" w:unhideWhenUsed="1"/>
-    <w:lsdException w:name="List 5" w:semiHidden="1" w:unhideWhenUsed="1"/>
-    <w:lsdException w:name="List Bullet 2" w:semiHidden="1" w:unhideWhenUsed="1"/>
-    <w:lsdException w:name="List Bullet 3" w:semiHidden="1" w:unhideWhenUsed="1"/>
-    <w:lsdException w:name="List Bullet 4" w:semiHidden="1" w:unhideWhenUsed="1"/>
-    <w:lsdException w:name="List Bullet 5" w:semiHidden="1" w:unhideWhenUsed="1"/>
-    <w:lsdException w:name="List Number 2" w:semiHidden="1" w:unhideWhenUsed="1"/>
-    <w:lsdException w:name="List Number 3" w:semiHidden="1" w:unhideWhenUsed="1"/>
-    <w:lsdException w:name="List Number 4" w:semiHidden="1" w:unhideWhenUsed="1"/>
-    <w:lsdException w:name="List Number 5" w:semiHidden="1" w:unhideWhenUsed="1"/>
-    <w:lsdException w:name="Title" w:uiPriority="10" w:qFormat="1"/>
-    <w:lsdException w:name="Closing" w:semiHidden="1" w:unhideWhenUsed="1"/>
-    <w:lsdException w:name="Signature" w:semiHidden="1" w:unhideWhenUsed="1"/>
-    <w:lsdException w:name="Default Paragraph Font" w:semiHidden="1" w:uiPriority="1" w:unhideWhenUsed="1"/>
-    <w:lsdException w:name="Body Text" w:semiHidden="1" w:unhideWhenUsed="1"/>
-    <w:lsdException w:name="Body Text Indent" w:semiHidden="1" w:unhideWhenUsed="1"/>
-    <w:lsdException w:name="List Continue" w:semiHidden="1" w:unhideWhenUsed="1"/>
-    <w:lsdException w:name="List Continue 2" w:semiHidden="1" w:unhideWhenUsed="1"/>
-    <w:lsdException w:name="List Continue 3" w:semiHidden="1" w:unhideWhenUsed="1"/>
-    <w:lsdException w:name="List Continue 4" w:semiHidden="1" w:unhideWhenUsed="1"/>
-    <w:lsdException w:name="List Continue 5" w:semiHidden="1" w:unhideWhenUsed="1"/>
-    <w:lsdException w:name="Message Header" w:semiHidden="1" w:unhideWhenUsed="1"/>
-    <w:lsdException w:name="Subtitle" w:uiPriority="11" w:qFormat="1"/>
-    <w:lsdException w:name="Salutation" w:semiHidden="1" w:unhideWhenUsed="1"/>
-    <w:lsdException w:name="Date" w:semiHidden="1" w:unhideWhenUsed="1"/>
-    <w:lsdException w:name="Body Text First Indent" w:semiHidden="1" w:unhideWhenUsed="1"/>
-    <w:lsdException w:name="Body Text First Indent 2" w:semiHidden="1" w:unhideWhenUsed="1"/>
-    <w:lsdException w:name="Note Heading" w:semiHidden="1" w:unhideWhenUsed="1"/>
-    <w:lsdException w:name="Body Text 2" w:semiHidden="1" w:unhideWhenUsed="1"/>
-    <w:lsdException w:name="Body Text 3" w:semiHidden="1" w:unhideWhenUsed="1"/>
-    <w:lsdException w:name="Body Text Indent 2" w:semiHidden="1" w:unhideWhenUsed="1"/>
-    <w:lsdException w:name="Body Text Indent 3" w:semiHidden="1" w:unhideWhenUsed="1"/>
-    <w:lsdException w:name="Block Text" w:semiHidden="1" w:unhideWhenUsed="1"/>
-    <w:lsdException w:name="Hyperlink" w:semiHidden="1" w:unhideWhenUsed="1"/>
-    <w:lsdException w:name="FollowedHyperlink" w:semiHidden="1" w:unhideWhenUsed="1"/>
-    <w:lsdException w:name="Strong" w:uiPriority="22" w:qFormat="1"/>
-    <w:lsdException w:name="Emphasis" w:uiPriority="20" w:qFormat="1"/>
-    <w:lsdException w:name="Document Map" w:semiHidden="1" w:unhideWhenUsed="1"/>
-    <w:lsdException w:name="Plain Text" w:semiHidden="1" w:unhideWhenUsed="1"/>
-    <w:lsdException w:name="E-mail Signature" w:semiHidden="1" w:unhideWhenUsed="1"/>
-    <w:lsdException w:name="HTML Top of Form" w:semiHidden="1" w:unhideWhenUsed="1"/>
-    <w:lsdException w:name="HTML Bottom of Form" w:semiHidden="1" w:unhideWhenUsed="1"/>
-    <w:lsdException w:name="Normal (Web)" w:semiHidden="1" w:unhideWhenUsed="1"/>
-    <w:lsdException w:name="HTML Acronym" w:semiHidden="1" w:unhideWhenUsed="1"/>
-    <w:lsdException w:name="HTML Address" w:semiHidden="1" w:unhideWhenUsed="1"/>
-    <w:lsdException w:name="HTML Cite" w:semiHidden="1" w:unhideWhenUsed="1"/>
-    <w:lsdException w:name="HTML Code" w:semiHidden="1" w:unhideWhenUsed="1"/>
-    <w:lsdException w:name="HTML Definition" w:semiHidden="1" w:unhideWhenUsed="1"/>
-    <w:lsdException w:name="HTML Keyboard" w:semiHidden="1" w:unhideWhenUsed="1"/>
-    <w:lsdException w:name="HTML Preformatted" w:semiHidden="1" w:unhideWhenUsed="1"/>
-    <w:lsdException w:name="HTML Sample" w:semiHidden="1" w:unhideWhenUsed="1"/>
-    <w:lsdException w:name="HTML Typewriter" w:semiHidden="1" w:unhideWhenUsed="1"/>
-    <w:lsdException w:name="HTML Variable" w:semiHidden="1" w:unhideWhenUsed="1"/>
-    <w:lsdException w:name="Normal Table" w:semiHidden="1" w:unhideWhenUsed="1"/>
-    <w:lsdException w:name="annotation subject" w:semiHidden="1" w:unhideWhenUsed="1"/>
-    <w:lsdException w:name="No List" w:semiHidden="1" w:unhideWhenUsed="1"/>
-    <w:lsdException w:name="Outline List 1" w:semiHidden="1" w:unhideWhenUsed="1"/>
-    <w:lsdException w:name="Outline List 2" w:semiHidden="1" w:unhideWhenUsed="1"/>
-    <w:lsdException w:name="Outline List 3" w:semiHidden="1" w:unhideWhenUsed="1"/>
-    <w:lsdException w:name="Table Simple 1" w:semiHidden="1" w:unhideWhenUsed="1"/>
-    <w:lsdException w:name="Table Simple 2" w:semiHidden="1" w:unhideWhenUsed="1"/>
-    <w:lsdException w:name="Table Simple 3" w:semiHidden="1" w:unhideWhenUsed="1"/>
-    <w:lsdException w:name="Table Classic 1" w:semiHidden="1" w:unhideWhenUsed="1"/>
-    <w:lsdException w:name="Table Classic 2" w:semiHidden="1" w:unhideWhenUsed="1"/>
-    <w:lsdException w:name="Table Classic 3" w:semiHidden="1" w:unhideWhenUsed="1"/>
-    <w:lsdException w:name="Table Classic 4" w:semiHidden="1" w:unhideWhenUsed="1"/>
-    <w:lsdException w:name="Table Colorful 1" w:semiHidden="1" w:unhideWhenUsed="1"/>
-    <w:lsdException w:name="Table Colorful 2" w:semiHidden="1" w:unhideWhenUsed="1"/>
-    <w:lsdException w:name="Table Colorful 3" w:semiHidden="1" w:unhideWhenUsed="1"/>
-    <w:lsdException w:name="Table Columns 1" w:semiHidden="1" w:unhideWhenUsed="1"/>
-    <w:lsdException w:name="Table Columns 2" w:semiHidden="1" w:unhideWhenUsed="1"/>
-    <w:lsdException w:name="Table Columns 3" w:semiHidden="1" w:unhideWhenUsed="1"/>
-    <w:lsdException w:name="Table Columns 4" w:semiHidden="1" w:unhideWhenUsed="1"/>
-    <w:lsdException w:name="Table Columns 5" w:semiHidden="1" w:unhideWhenUsed="1"/>
-    <w:lsdException w:name="Table Grid 1" w:semiHidden="1" w:unhideWhenUsed="1"/>
-    <w:lsdException w:name="Table Grid 2" w:semiHidden="1" w:unhideWhenUsed="1"/>
-    <w:lsdException w:name="Table Grid 3" w:semiHidden="1" w:unhideWhenUsed="1"/>
-    <w:lsdException w:name="Table Grid 4" w:semiHidden="1" w:unhideWhenUsed="1"/>
-    <w:lsdException w:name="Table Grid 5" w:semiHidden="1" w:unhideWhenUsed="1"/>
-    <w:lsdException w:name="Table Grid 6" w:semiHidden="1" w:unhideWhenUsed="1"/>
-    <w:lsdException w:name="Table Grid 7" w:semiHidden="1" w:unhideWhenUsed="1"/>
-    <w:lsdException w:name="Table Grid 8" w:semiHidden="1" w:unhideWhenUsed="1"/>
-    <w:lsdException w:name="Table List 1" w:semiHidden="1" w:unhideWhenUsed="1"/>
-    <w:lsdException w:name="Table List 2" w:semiHidden="1" w:unhideWhenUsed="1"/>
-    <w:lsdException w:name="Table List 3" w:semiHidden="1" w:unhideWhenUsed="1"/>
-    <w:lsdException w:name="Table List 4" w:semiHidden="1" w:unhideWhenUsed="1"/>
-    <w:lsdException w:name="Table List 5" w:semiHidden="1" w:unhideWhenUsed="1"/>
-    <w:lsdException w:name="Table List 6" w:semiHidden="1" w:unhideWhenUsed="1"/>
-    <w:lsdException w:name="Table List 7" w:semiHidden="1" w:unhideWhenUsed="1"/>
-    <w:lsdException w:name="Table List 8" w:semiHidden="1" w:unhideWhenUsed="1"/>
-    <w:lsdException w:name="Table 3D effects 1" w:semiHidden="1" w:unhideWhenUsed="1"/>
-    <w:lsdException w:name="Table 3D effects 2" w:semiHidden="1" w:unhideWhenUsed="1"/>
-    <w:lsdException w:name="Table 3D effects 3" w:semiHidden="1" w:unhideWhenUsed="1"/>
-    <w:lsdException w:name="Table Contemporary" w:semiHidden="1" w:unhideWhenUsed="1"/>
-    <w:lsdException w:name="Table Elegant" w:semiHidden="1" w:unhideWhenUsed="1"/>
-    <w:lsdException w:name="Table Professional" w:semiHidden="1" w:unhideWhenUsed="1"/>
-    <w:lsdException w:name="Table Subtle 1" w:semiHidden="1" w:unhideWhenUsed="1"/>
-    <w:lsdException w:name="Table Subtle 2" w:semiHidden="1" w:unhideWhenUsed="1"/>
-    <w:lsdException w:name="Table Web 1" w:semiHidden="1" w:unhideWhenUsed="1"/>
-    <w:lsdException w:name="Table Web 2" w:semiHidden="1" w:unhideWhenUsed="1"/>
-    <w:lsdException w:name="Table Web 3" w:semiHidden="1" w:unhideWhenUsed="1"/>
-    <w:lsdException w:name="Balloon Text" w:semiHidden="1" w:unhideWhenUsed="1"/>
-    <w:lsdException w:name="Table Grid" w:uiPriority="39"/>
-    <w:lsdException w:name="Table Theme" w:semiHidden="1" w:unhideWhenUsed="1"/>
-    <w:lsdException w:name="Note Level 1" w:semiHidden="1" w:unhideWhenUsed="1"/>
-    <w:lsdException w:name="Note Level 2" w:semiHidden="1" w:unhideWhenUsed="1"/>
-    <w:lsdException w:name="Note Level 3" w:semiHidden="1" w:unhideWhenUsed="1"/>
-    <w:lsdException w:name="Note Level 4" w:semiHidden="1" w:unhideWhenUsed="1"/>
-    <w:lsdException w:name="Note Level 5" w:semiHidden="1" w:unhideWhenUsed="1"/>
-    <w:lsdException w:name="Note Level 6" w:semiHidden="1" w:unhideWhenUsed="1"/>
-    <w:lsdException w:name="Note Level 7" w:semiHidden="1" w:unhideWhenUsed="1"/>
-    <w:lsdException w:name="Note Level 8" w:semiHidden="1" w:unhideWhenUsed="1"/>
-    <w:lsdException w:name="Note Level 9" w:semiHidden="1" w:unhideWhenUsed="1"/>
-    <w:lsdException w:name="Placeholder Text" w:semiHidden="1"/>
-    <w:lsdException w:name="No Spacing" w:uiPriority="1" w:qFormat="1"/>
-    <w:lsdException w:name="Light Shading" w:uiPriority="60"/>
-    <w:lsdException w:name="Light List" w:uiPriority="61"/>
-    <w:lsdException w:name="Light Grid" w:uiPriority="62"/>
-    <w:lsdException w:name="Medium Shading 1" w:uiPriority="63"/>
-    <w:lsdException w:name="Medium Shading 2" w:uiPriority="64"/>
-    <w:lsdException w:name="Medium List 1" w:uiPriority="65"/>
-    <w:lsdException w:name="Medium List 2" w:uiPriority="66"/>
-    <w:lsdException w:name="Medium Grid 1" w:uiPriority="67"/>
-    <w:lsdException w:name="Medium Grid 2" w:uiPriority="68"/>
-    <w:lsdException w:name="Medium Grid 3" w:uiPriority="69"/>
-    <w:lsdException w:name="Dark List" w:uiPriority="70"/>
-    <w:lsdException w:name="Colorful Shading" w:uiPriority="71"/>
-    <w:lsdException w:name="Colorful List" w:uiPriority="72"/>
-    <w:lsdException w:name="Colorful Grid" w:uiPriority="73"/>
-    <w:lsdException w:name="Light Shading Accent 1" w:uiPriority="60"/>
-    <w:lsdException w:name="Light List Accent 1" w:uiPriority="61"/>
-    <w:lsdException w:name="Light Grid Accent 1" w:uiPriority="62"/>
-    <w:lsdException w:name="Medium Shading 1 Accent 1" w:uiPriority="63"/>
-    <w:lsdException w:name="Medium Shading 2 Accent 1" w:uiPriority="64"/>
-    <w:lsdException w:name="Medium List 1 Accent 1" w:uiPriority="65"/>
-    <w:lsdException w:name="Revision" w:semiHidden="1"/>
-    <w:lsdException w:name="List Paragraph" w:uiPriority="34" w:qFormat="1"/>
-    <w:lsdException w:name="Quote" w:uiPriority="29" w:qFormat="1"/>
-    <w:lsdException w:name="Intense Quote" w:uiPriority="30" w:qFormat="1"/>
-    <w:lsdException w:name="Medium List 2 Accent 1" w:uiPriority="66"/>
-    <w:lsdException w:name="Medium Grid 1 Accent 1" w:uiPriority="67"/>
-    <w:lsdException w:name="Medium Grid 2 Accent 1" w:uiPriority="68"/>
-    <w:lsdException w:name="Medium Grid 3 Accent 1" w:uiPriority="69"/>
-    <w:lsdException w:name="Dark List Accent 1" w:uiPriority="70"/>
-    <w:lsdException w:name="Colorful Shading Accent 1" w:uiPriority="71"/>
-    <w:lsdException w:name="Colorful List Accent 1" w:uiPriority="72"/>
-    <w:lsdException w:name="Colorful Grid Accent 1" w:uiPriority="73"/>
-    <w:lsdException w:name="Light Shading Accent 2" w:uiPriority="60"/>
-    <w:lsdException w:name="Light List Accent 2" w:uiPriority="61"/>
-    <w:lsdException w:name="Light Grid Accent 2" w:uiPriority="62"/>
-    <w:lsdException w:name="Medium Shading 1 Accent 2" w:uiPriority="63"/>
-    <w:lsdException w:name="Medium Shading 2 Accent 2" w:uiPriority="64"/>
-    <w:lsdException w:name="Medium List 1 Accent 2" w:uiPriority="65"/>
-    <w:lsdException w:name="Medium List 2 Accent 2" w:uiPriority="66"/>
-    <w:lsdException w:name="Medium Grid 1 Accent 2" w:uiPriority="67"/>
-    <w:lsdException w:name="Medium Grid 2 Accent 2" w:uiPriority="68"/>
-    <w:lsdException w:name="Medium Grid 3 Accent 2" w:uiPriority="69"/>
-    <w:lsdException w:name="Dark List Accent 2" w:uiPriority="70"/>
-    <w:lsdException w:name="Colorful Shading Accent 2" w:uiPriority="71"/>
-    <w:lsdException w:name="Colorful List Accent 2" w:uiPriority="72"/>
-    <w:lsdException w:name="Colorful Grid Accent 2" w:uiPriority="73"/>
-    <w:lsdException w:name="Light Shading Accent 3" w:uiPriority="60"/>
-    <w:lsdException w:name="Light List Accent 3" w:uiPriority="61"/>
-    <w:lsdException w:name="Light Grid Accent 3" w:uiPriority="62"/>
-    <w:lsdException w:name="Medium Shading 1 Accent 3" w:uiPriority="63"/>
-    <w:lsdException w:name="Medium Shading 2 Accent 3" w:uiPriority="64"/>
-    <w:lsdException w:name="Medium List 1 Accent 3" w:uiPriority="65"/>
-    <w:lsdException w:name="Medium List 2 Accent 3" w:uiPriority="66"/>
-    <w:lsdException w:name="Medium Grid 1 Accent 3" w:uiPriority="67"/>
-    <w:lsdException w:name="Medium Grid 2 Accent 3" w:uiPriority="68"/>
-    <w:lsdException w:name="Medium Grid 3 Accent 3" w:uiPriority="69"/>
-    <w:lsdException w:name="Dark List Accent 3" w:uiPriority="70"/>
-    <w:lsdException w:name="Colorful Shading Accent 3" w:uiPriority="71"/>
-    <w:lsdException w:name="Colorful List Accent 3" w:uiPriority="72"/>
-    <w:lsdException w:name="Colorful Grid Accent 3" w:uiPriority="73"/>
-    <w:lsdException w:name="Light Shading Accent 4" w:uiPriority="60"/>
-    <w:lsdException w:name="Light List Accent 4" w:uiPriority="61"/>
-    <w:lsdException w:name="Light Grid Accent 4" w:uiPriority="62"/>
-    <w:lsdException w:name="Medium Shading 1 Accent 4" w:uiPriority="63"/>
-    <w:lsdException w:name="Medium Shading 2 Accent 4" w:uiPriority="64"/>
-    <w:lsdException w:name="Medium List 1 Accent 4" w:uiPriority="65"/>
-    <w:lsdException w:name="Medium List 2 Accent 4" w:uiPriority="66"/>
-    <w:lsdException w:name="Medium Grid 1 Accent 4" w:uiPriority="67"/>
-    <w:lsdException w:name="Medium Grid 2 Accent 4" w:uiPriority="68"/>
-    <w:lsdException w:name="Medium Grid 3 Accent 4" w:uiPriority="69"/>
-    <w:lsdException w:name="Dark List Accent 4" w:uiPriority="70"/>
-    <w:lsdException w:name="Colorful Shading Accent 4" w:uiPriority="71"/>
-    <w:lsdException w:name="Colorful List Accent 4" w:uiPriority="72"/>
-    <w:lsdException w:name="Colorful Grid Accent 4" w:uiPriority="73"/>
-    <w:lsdException w:name="Light Shading Accent 5" w:uiPriority="60"/>
-    <w:lsdException w:name="Light List Accent 5" w:uiPriority="61"/>
-    <w:lsdException w:name="Light Grid Accent 5" w:uiPriority="62"/>
-    <w:lsdException w:name="Medium Shading 1 Accent 5" w:uiPriority="63"/>
-    <w:lsdException w:name="Medium Shading 2 Accent 5" w:uiPriority="64"/>
-    <w:lsdException w:name="Medium List 1 Accent 5" w:uiPriority="65"/>
-    <w:lsdException w:name="Medium List 2 Accent 5" w:uiPriority="66"/>
-    <w:lsdException w:name="Medium Grid 1 Accent 5" w:uiPriority="67"/>
-    <w:lsdException w:name="Medium Grid 2 Accent 5" w:uiPriority="68"/>
-    <w:lsdException w:name="Medium Grid 3 Accent 5" w:uiPriority="69"/>
-    <w:lsdException w:name="Dark List Accent 5" w:uiPriority="70"/>
-    <w:lsdException w:name="Colorful Shading Accent 5" w:uiPriority="71"/>
-    <w:lsdException w:name="Colorful List Accent 5" w:uiPriority="72"/>
-    <w:lsdException w:name="Colorful Grid Accent 5" w:uiPriority="73"/>
-    <w:lsdException w:name="Light Shading Accent 6" w:uiPriority="60"/>
-    <w:lsdException w:name="Light List Accent 6" w:uiPriority="61"/>
-    <w:lsdException w:name="Light Grid Accent 6" w:uiPriority="62"/>
-    <w:lsdException w:name="Medium Shading 1 Accent 6" w:uiPriority="63"/>
-    <w:lsdException w:name="Medium Shading 2 Accent 6" w:uiPriority="64"/>
-    <w:lsdException w:name="Medium List 1 Accent 6" w:uiPriority="65"/>
-    <w:lsdException w:name="Medium List 2 Accent 6" w:uiPriority="66"/>
-    <w:lsdException w:name="Medium Grid 1 Accent 6" w:uiPriority="67"/>
-    <w:lsdException w:name="Medium Grid 2 Accent 6" w:uiPriority="68"/>
-    <w:lsdException w:name="Medium Grid 3 Accent 6" w:uiPriority="69"/>
-    <w:lsdException w:name="Dark List Accent 6" w:uiPriority="70"/>
-    <w:lsdException w:name="Colorful Shading Accent 6" w:uiPriority="71"/>
-    <w:lsdException w:name="Colorful List Accent 6" w:uiPriority="72"/>
-    <w:lsdException w:name="Colorful Grid Accent 6" w:uiPriority="73"/>
-    <w:lsdException w:name="Subtle Emphasis" w:uiPriority="19" w:qFormat="1"/>
-    <w:lsdException w:name="Intense Emphasis" w:uiPriority="21" w:qFormat="1"/>
-    <w:lsdException w:name="Subtle Reference" w:uiPriority="31" w:qFormat="1"/>
-    <w:lsdException w:name="Intense Reference" w:uiPriority="32" w:qFormat="1"/>
-    <w:lsdException w:name="Book Title" w:uiPriority="33" w:qFormat="1"/>
-    <w:lsdException w:name="Bibliography" w:semiHidden="1" w:uiPriority="37" w:unhideWhenUsed="1"/>
-    <w:lsdException w:name="TOC Heading" w:semiHidden="1" w:uiPriority="39" w:unhideWhenUsed="1" w:qFormat="1"/>
-    <w:lsdException w:name="Plain Table 1" w:uiPriority="41"/>
-    <w:lsdException w:name="Plain Table 2" w:uiPriority="42"/>
-    <w:lsdException w:name="Plain Table 3" w:uiPriority="43"/>
-    <w:lsdException w:name="Plain Table 4" w:uiPriority="44"/>
-    <w:lsdException w:name="Plain Table 5" w:uiPriority="45"/>
-    <w:lsdException w:name="Grid Table Light" w:uiPriority="40"/>
-    <w:lsdException w:name="Grid Table 1 Light" w:uiPriority="46"/>
-    <w:lsdException w:name="Grid Table 2" w:uiPriority="47"/>
-    <w:lsdException w:name="Grid Table 3" w:uiPriority="48"/>
-    <w:lsdException w:name="Grid Table 4" w:uiPriority="49"/>
-    <w:lsdException w:name="Grid Table 5 Dark" w:uiPriority="50"/>
-    <w:lsdException w:name="Grid Table 6 Colorful" w:uiPriority="51"/>
-    <w:lsdException w:name="Grid Table 7 Colorful" w:uiPriority="52"/>
-    <w:lsdException w:name="Grid Table 1 Light Accent 1" w:uiPriority="46"/>
-    <w:lsdException w:name="Grid Table 2 Accent 1" w:uiPriority="47"/>
-    <w:lsdException w:name="Grid Table 3 Accent 1" w:uiPriority="48"/>
-    <w:lsdException w:name="Grid Table 4 Accent 1" w:uiPriority="49"/>
-    <w:lsdException w:name="Grid Table 5 Dark Accent 1" w:uiPriority="50"/>
-    <w:lsdException w:name="Grid Table 6 Colorful Accent 1" w:uiPriority="51"/>
-    <w:lsdException w:name="Grid Table 7 Colorful Accent 1" w:uiPriority="52"/>
-    <w:lsdException w:name="Grid Table 1 Light Accent 2" w:uiPriority="46"/>
-    <w:lsdException w:name="Grid Table 2 Accent 2" w:uiPriority="47"/>
-    <w:lsdException w:name="Grid Table 3 Accent 2" w:uiPriority="48"/>
-    <w:lsdException w:name="Grid Table 4 Accent 2" w:uiPriority="49"/>
-    <w:lsdException w:name="Grid Table 5 Dark Accent 2" w:uiPriority="50"/>
-    <w:lsdException w:name="Grid Table 6 Colorful Accent 2" w:uiPriority="51"/>
-    <w:lsdException w:name="Grid Table 7 Colorful Accent 2" w:uiPriority="52"/>
-    <w:lsdException w:name="Grid Table 1 Light Accent 3" w:uiPriority="46"/>
-    <w:lsdException w:name="Grid Table 2 Accent 3" w:uiPriority="47"/>
-    <w:lsdException w:name="Grid Table 3 Accent 3" w:uiPriority="48"/>
-    <w:lsdException w:name="Grid Table 4 Accent 3" w:uiPriority="49"/>
-    <w:lsdException w:name="Grid Table 5 Dark Accent 3" w:uiPriority="50"/>
-    <w:lsdException w:name="Grid Table 6 Colorful Accent 3" w:uiPriority="51"/>
-    <w:lsdException w:name="Grid Table 7 Colorful Accent 3" w:uiPriority="52"/>
-    <w:lsdException w:name="Grid Table 1 Light Accent 4" w:uiPriority="46"/>
-    <w:lsdException w:name="Grid Table 2 Accent 4" w:uiPriority="47"/>
-    <w:lsdException w:name="Grid Table 3 Accent 4" w:uiPriority="48"/>
-    <w:lsdException w:name="Grid Table 4 Accent 4" w:uiPriority="49"/>
-    <w:lsdException w:name="Grid Table 5 Dark Accent 4" w:uiPriority="50"/>
-    <w:lsdException w:name="Grid Table 6 Colorful Accent 4" w:uiPriority="51"/>
-    <w:lsdException w:name="Grid Table 7 Colorful Accent 4" w:uiPriority="52"/>
-    <w:lsdException w:name="Grid Table 1 Light Accent 5" w:uiPriority="46"/>
-    <w:lsdException w:name="Grid Table 2 Accent 5" w:uiPriority="47"/>
-    <w:lsdException w:name="Grid Table 3 Accent 5" w:uiPriority="48"/>
-    <w:lsdException w:name="Grid Table 4 Accent 5" w:uiPriority="49"/>
-    <w:lsdException w:name="Grid Table 5 Dark Accent 5" w:uiPriority="50"/>
-    <w:lsdException w:name="Grid Table 6 Colorful Accent 5" w:uiPriority="51"/>
-    <w:lsdException w:name="Grid Table 7 Colorful Accent 5" w:uiPriority="52"/>
-    <w:lsdException w:name="Grid Table 1 Light Accent 6" w:uiPriority="46"/>
-    <w:lsdException w:name="Grid Table 2 Accent 6" w:uiPriority="47"/>
-    <w:lsdException w:name="Grid Table 3 Accent 6" w:uiPriority="48"/>
-    <w:lsdException w:name="Grid Table 4 Accent 6" w:uiPriority="49"/>
-    <w:lsdException w:name="Grid Table 5 Dark Accent 6" w:uiPriority="50"/>
-    <w:lsdException w:name="Grid Table 6 Colorful Accent 6" w:uiPriority="51"/>
-    <w:lsdException w:name="Grid Table 7 Colorful Accent 6" w:uiPriority="52"/>
-    <w:lsdException w:name="List Table 1 Light" w:uiPriority="46"/>
-    <w:lsdException w:name="List Table 2" w:uiPriority="47"/>
-    <w:lsdException w:name="List Table 3" w:uiPriority="48"/>
-    <w:lsdException w:name="List Table 4" w:uiPriority="49"/>
-    <w:lsdException w:name="List Table 5 Dark" w:uiPriority="50"/>
-    <w:lsdException w:name="List Table 6 Colorful" w:uiPriority="51"/>
-    <w:lsdException w:name="List Table 7 Colorful" w:uiPriority="52"/>
-    <w:lsdException w:name="List Table 1 Light Accent 1" w:uiPriority="46"/>
-    <w:lsdException w:name="List Table 2 Accent 1" w:uiPriority="47"/>
-    <w:lsdException w:name="List Table 3 Accent 1" w:uiPriority="48"/>
-    <w:lsdException w:name="List Table 4 Accent 1" w:uiPriority="49"/>
-    <w:lsdException w:name="List Table 5 Dark Accent 1" w:uiPriority="50"/>
-    <w:lsdException w:name="List Table 6 Colorful Accent 1" w:uiPriority="51"/>
-    <w:lsdException w:name="List Table 7 Colorful Accent 1" w:uiPriority="52"/>
-    <w:lsdException w:name="List Table 1 Light Accent 2" w:uiPriority="46"/>
-    <w:lsdException w:name="List Table 2 Accent 2" w:uiPriority="47"/>
-    <w:lsdException w:name="List Table 3 Accent 2" w:uiPriority="48"/>
-    <w:lsdException w:name="List Table 4 Accent 2" w:uiPriority="49"/>
-    <w:lsdException w:name="List Table 5 Dark Accent 2" w:uiPriority="50"/>
-    <w:lsdException w:name="List Table 6 Colorful Accent 2" w:uiPriority="51"/>
-    <w:lsdException w:name="List Table 7 Colorful Accent 2" w:uiPriority="52"/>
-    <w:lsdException w:name="List Table 1 Light Accent 3" w:uiPriority="46"/>
-    <w:lsdException w:name="List Table 2 Accent 3" w:uiPriority="47"/>
-    <w:lsdException w:name="List Table 3 Accent 3" w:uiPriority="48"/>
-    <w:lsdException w:name="List Table 4 Accent 3" w:uiPriority="49"/>
-    <w:lsdException w:name="List Table 5 Dark Accent 3" w:uiPriority="50"/>
-    <w:lsdException w:name="List Table 6 Colorful Accent 3" w:uiPriority="51"/>
-    <w:lsdException w:name="List Table 7 Colorful Accent 3" w:uiPriority="52"/>
-    <w:lsdException w:name="List Table 1 Light Accent 4" w:uiPriority="46"/>
-    <w:lsdException w:name="List Table 2 Accent 4" w:uiPriority="47"/>
-    <w:lsdException w:name="List Table 3 Accent 4" w:uiPriority="48"/>
-    <w:lsdException w:name="List Table 4 Accent 4" w:uiPriority="49"/>
-    <w:lsdException w:name="List Table 5 Dark Accent 4" w:uiPriority="50"/>
-    <w:lsdException w:name="List Table 6 Colorful Accent 4" w:uiPriority="51"/>
-    <w:lsdException w:name="List Table 7 Colorful Accent 4" w:uiPriority="52"/>
-    <w:lsdException w:name="List Table 1 Light Accent 5" w:uiPriority="46"/>
-    <w:lsdException w:name="List Table 2 Accent 5" w:uiPriority="47"/>
-    <w:lsdException w:name="List Table 3 Accent 5" w:uiPriority="48"/>
-    <w:lsdException w:name="List Table 4 Accent 5" w:uiPriority="49"/>
-    <w:lsdException w:name="List Table 5 Dark Accent 5" w:uiPriority="50"/>
-    <w:lsdException w:name="List Table 6 Colorful Accent 5" w:uiPriority="51"/>
-    <w:lsdException w:name="List Table 7 Colorful Accent 5" w:uiPriority="52"/>
-    <w:lsdException w:name="List Table 1 Light Accent 6" w:uiPriority="46"/>
-    <w:lsdException w:name="List Table 2 Accent 6" w:uiPriority="47"/>
-    <w:lsdException w:name="List Table 3 Accent 6" w:uiPriority="48"/>
-    <w:lsdException w:name="List Table 4 Accent 6" w:uiPriority="49"/>
-    <w:lsdException w:name="List Table 5 Dark Accent 6" w:uiPriority="50"/>
-    <w:lsdException w:name="List Table 6 Colorful Accent 6" w:uiPriority="51"/>
-    <w:lsdException w:name="List Table 7 Colorful Accent 6" w:uiPriority="52"/>
-    <w:lsdException w:name="Mention" w:semiHidden="1" w:unhideWhenUsed="1"/>
-    <w:lsdException w:name="Smart Hyperlink" w:semiHidden="1" w:unhideWhenUsed="1"/>
-  </w:latentStyles>
-  <w:style w:type="paragraph" w:default="1" w:styleId="Normal">
-    <w:name w:val="Normal"/>
-    <w:qFormat/>
-    <w:rPr>
-      <w:rFonts w:cs="Vrinda"/>
-    </w:rPr>
-  </w:style>
-  <w:style w:type="paragraph" w:styleId="Heading1">
-    <w:name w:val="heading 1"/>
-    <w:basedOn w:val="Normal"/>
-    <w:link w:val="Heading1Char"/>
-    <w:uiPriority w:val="9"/>
-    <w:qFormat/>
-    <w:pPr>
-      <w:numPr>
-        <w:numId w:val="1"/>
-      </w:numPr>
-      <w:spacing w:before="600" w:after="60" w:line="288" w:lineRule="auto"/>
-      <w:outlineLvl w:val="0"/>
-    </w:pPr>
-    <w:rPr>
-      <w:rFonts w:asciiTheme="majorHAnsi" w:eastAsiaTheme="minorHAnsi" w:hAnsiTheme="majorHAnsi" w:cstheme="minorBidi"/>
-      <w:caps/>
-      <w:color w:val="ED7D31" w:themeColor="accent2"/>
-      <w:spacing w:val="14"/>
-      <w:sz w:val="26"/>
-      <w:szCs w:val="26"/>
-      <w:lang w:eastAsia="ja-JP" w:bidi="ar-SA"/>
-    </w:rPr>
-  </w:style>
-  <w:style w:type="paragraph" w:styleId="Heading2">
-    <w:name w:val="heading 2"/>
-    <w:basedOn w:val="Normal"/>
-    <w:link w:val="Heading2Char"/>
-    <w:uiPriority w:val="9"/>
-    <w:unhideWhenUsed/>
-    <w:qFormat/>
-    <w:pPr>
-      <w:numPr>
-        <w:ilvl w:val="1"/>
-        <w:numId w:val="1"/>
-      </w:numPr>
-      <w:spacing w:before="40" w:after="120" w:line="288" w:lineRule="auto"/>
-      <w:outlineLvl w:val="1"/>
-    </w:pPr>
-    <w:rPr>
-      <w:rFonts w:asciiTheme="majorHAnsi" w:eastAsiaTheme="majorEastAsia" w:hAnsiTheme="majorHAnsi" w:cstheme="majorBidi"/>
-      <w:color w:val="ED7D31" w:themeColor="accent2"/>
-      <w:sz w:val="22"/>
-      <w:szCs w:val="26"/>
-      <w:lang w:eastAsia="ja-JP" w:bidi="ar-SA"/>
-    </w:rPr>
-  </w:style>
-  <w:style w:type="paragraph" w:styleId="Heading3">
-    <w:name w:val="heading 3"/>
-    <w:basedOn w:val="Normal"/>
-    <w:link w:val="Heading3Char"/>
-    <w:uiPriority w:val="9"/>
-    <w:unhideWhenUsed/>
-    <w:qFormat/>
-    <w:pPr>
-      <w:numPr>
-        <w:ilvl w:val="2"/>
-        <w:numId w:val="1"/>
-      </w:numPr>
-      <w:spacing w:before="40" w:line="288" w:lineRule="auto"/>
-      <w:outlineLvl w:val="2"/>
-    </w:pPr>
-    <w:rPr>
-      <w:rFonts w:asciiTheme="majorHAnsi" w:eastAsiaTheme="majorEastAsia" w:hAnsiTheme="majorHAnsi" w:cstheme="majorBidi"/>
-      <w:color w:val="4472C4" w:themeColor="accent1"/>
-      <w:sz w:val="22"/>
-      <w:szCs w:val="24"/>
-      <w:lang w:eastAsia="ja-JP" w:bidi="ar-SA"/>
-    </w:rPr>
-  </w:style>
-  <w:style w:type="paragraph" w:styleId="Heading4">
-    <w:name w:val="heading 4"/>
-    <w:basedOn w:val="Normal"/>
-    <w:link w:val="Heading4Char"/>
-    <w:uiPriority w:val="9"/>
-    <w:semiHidden/>
-    <w:unhideWhenUsed/>
-    <w:qFormat/>
-    <w:pPr>
-      <w:numPr>
-        <w:ilvl w:val="3"/>
-        <w:numId w:val="1"/>
-      </w:numPr>
-      <w:spacing w:before="40" w:line="288" w:lineRule="auto"/>
-      <w:outlineLvl w:val="3"/>
-    </w:pPr>
-    <w:rPr>
-      <w:rFonts w:asciiTheme="majorHAnsi" w:eastAsiaTheme="majorEastAsia" w:hAnsiTheme="majorHAnsi" w:cstheme="majorBidi"/>
-      <w:i/>
-      <w:iCs/>
-      <w:color w:val="4472C4" w:themeColor="accent1"/>
-      <w:spacing w:val="6"/>
-      <w:sz w:val="22"/>
-      <w:szCs w:val="22"/>
-      <w:lang w:eastAsia="ja-JP" w:bidi="ar-SA"/>
-    </w:rPr>
-  </w:style>
-  <w:style w:type="paragraph" w:styleId="Heading5">
-    <w:name w:val="heading 5"/>
-    <w:basedOn w:val="Normal"/>
-    <w:link w:val="Heading5Char"/>
-    <w:uiPriority w:val="9"/>
-    <w:semiHidden/>
-    <w:unhideWhenUsed/>
-    <w:qFormat/>
-    <w:pPr>
-      <w:numPr>
-        <w:ilvl w:val="4"/>
-        <w:numId w:val="1"/>
-      </w:numPr>
-      <w:spacing w:before="40" w:line="288" w:lineRule="auto"/>
-      <w:outlineLvl w:val="4"/>
-    </w:pPr>
-    <w:rPr>
-      <w:rFonts w:asciiTheme="majorHAnsi" w:eastAsiaTheme="majorEastAsia" w:hAnsiTheme="majorHAnsi" w:cstheme="majorBidi"/>
-      <w:i/>
-      <w:color w:val="ED7D31" w:themeColor="accent2"/>
-      <w:spacing w:val="6"/>
-      <w:sz w:val="22"/>
-      <w:szCs w:val="22"/>
-      <w:lang w:eastAsia="ja-JP" w:bidi="ar-SA"/>
-    </w:rPr>
-  </w:style>
-  <w:style w:type="paragraph" w:styleId="Heading6">
-    <w:name w:val="heading 6"/>
-    <w:basedOn w:val="Normal"/>
-    <w:link w:val="Heading6Char"/>
-    <w:uiPriority w:val="9"/>
-    <w:semiHidden/>
-    <w:unhideWhenUsed/>
-    <w:qFormat/>
-    <w:pPr>
-      <w:numPr>
-        <w:ilvl w:val="5"/>
-        <w:numId w:val="1"/>
-      </w:numPr>
-      <w:spacing w:before="40" w:line="288" w:lineRule="auto"/>
-      <w:outlineLvl w:val="5"/>
-    </w:pPr>
-    <w:rPr>
-      <w:rFonts w:asciiTheme="majorHAnsi" w:eastAsiaTheme="majorEastAsia" w:hAnsiTheme="majorHAnsi" w:cstheme="majorBidi"/>
-      <w:color w:val="ED7D31" w:themeColor="accent2"/>
-      <w:spacing w:val="12"/>
-      <w:sz w:val="22"/>
-      <w:szCs w:val="22"/>
-      <w:lang w:eastAsia="ja-JP" w:bidi="ar-SA"/>
-    </w:rPr>
-  </w:style>
-  <w:style w:type="paragraph" w:styleId="Heading7">
-    <w:name w:val="heading 7"/>
-    <w:basedOn w:val="Normal"/>
-    <w:link w:val="Heading7Char"/>
-    <w:uiPriority w:val="9"/>
-    <w:semiHidden/>
-    <w:unhideWhenUsed/>
-    <w:qFormat/>
-    <w:pPr>
-      <w:numPr>
-        <w:ilvl w:val="6"/>
-        <w:numId w:val="1"/>
-      </w:numPr>
-      <w:spacing w:before="40" w:line="288" w:lineRule="auto"/>
-      <w:outlineLvl w:val="6"/>
-    </w:pPr>
-    <w:rPr>
-      <w:rFonts w:asciiTheme="majorHAnsi" w:eastAsiaTheme="majorEastAsia" w:hAnsiTheme="majorHAnsi" w:cstheme="majorBidi"/>
-      <w:iCs/>
-      <w:color w:val="ED7D31" w:themeColor="accent2"/>
-      <w:sz w:val="22"/>
-      <w:szCs w:val="22"/>
-      <w:lang w:eastAsia="ja-JP" w:bidi="ar-SA"/>
-    </w:rPr>
-  </w:style>
-  <w:style w:type="paragraph" w:styleId="Heading8">
-    <w:name w:val="heading 8"/>
-    <w:basedOn w:val="Normal"/>
-    <w:link w:val="Heading8Char"/>
-    <w:uiPriority w:val="9"/>
-    <w:semiHidden/>
-    <w:unhideWhenUsed/>
-    <w:qFormat/>
-    <w:pPr>
-      <w:numPr>
-        <w:ilvl w:val="7"/>
-        <w:numId w:val="1"/>
-      </w:numPr>
-      <w:spacing w:before="40" w:line="288" w:lineRule="auto"/>
-      <w:outlineLvl w:val="7"/>
-    </w:pPr>
-    <w:rPr>
-      <w:rFonts w:asciiTheme="majorHAnsi" w:eastAsiaTheme="majorEastAsia" w:hAnsiTheme="majorHAnsi" w:cstheme="majorBidi"/>
-      <w:i/>
-      <w:color w:val="F19D64" w:themeColor="accent2" w:themeTint="BF"/>
-      <w:sz w:val="22"/>
-      <w:szCs w:val="21"/>
-      <w:lang w:eastAsia="ja-JP" w:bidi="ar-SA"/>
-    </w:rPr>
-  </w:style>
-  <w:style w:type="paragraph" w:styleId="Heading9">
-    <w:name w:val="heading 9"/>
-    <w:basedOn w:val="Normal"/>
-    <w:link w:val="Heading9Char"/>
-    <w:uiPriority w:val="9"/>
-    <w:semiHidden/>
-    <w:unhideWhenUsed/>
-    <w:qFormat/>
-    <w:pPr>
-      <w:numPr>
-        <w:ilvl w:val="8"/>
-        <w:numId w:val="1"/>
-      </w:numPr>
-      <w:spacing w:before="40" w:line="288" w:lineRule="auto"/>
-      <w:outlineLvl w:val="8"/>
-    </w:pPr>
-    <w:rPr>
-      <w:rFonts w:asciiTheme="majorHAnsi" w:eastAsiaTheme="majorEastAsia" w:hAnsiTheme="majorHAnsi" w:cstheme="majorBidi"/>
-      <w:iCs/>
-      <w:color w:val="F19D64" w:themeColor="accent2" w:themeTint="BF"/>
-      <w:sz w:val="22"/>
-      <w:szCs w:val="21"/>
-      <w:lang w:eastAsia="ja-JP" w:bidi="ar-SA"/>
-    </w:rPr>
-  </w:style>
-  <w:style w:type="character" w:default="1" w:styleId="DefaultParagraphFont">
-    <w:name w:val="Default Paragraph Font"/>
-    <w:uiPriority w:val="1"/>
-    <w:semiHidden/>
-    <w:unhideWhenUsed/>
-  </w:style>
-  <w:style w:type="table" w:default="1" w:styleId="TableNormal">
-    <w:name w:val="Normal Table"/>
-    <w:uiPriority w:val="99"/>
-    <w:semiHidden/>
-    <w:unhideWhenUsed/>
-    <w:tblPr>
-      <w:tblInd w:w="0" w:type="dxa"/>
-      <w:tblCellMar>
-        <w:top w:w="0" w:type="dxa"/>
-        <w:left w:w="108" w:type="dxa"/>
-        <w:bottom w:w="0" w:type="dxa"/>
-        <w:right w:w="108" w:type="dxa"/>
-      </w:tblCellMar>
-    </w:tblPr>
-  </w:style>
-  <w:style w:type="numbering" w:default="1" w:styleId="NoList">
-    <w:name w:val="No List"/>
-    <w:uiPriority w:val="99"/>
-    <w:semiHidden/>
-    <w:unhideWhenUsed/>
-  </w:style>
-  <w:style w:type="paragraph" w:customStyle="1" w:styleId="C12A799313AAC145B66E53961D15794E">
-    <w:name w:val="C12A799313AAC145B66E53961D15794E"/>
-    <w:rPr>
-      <w:rFonts w:cs="Vrinda"/>
-    </w:rPr>
-  </w:style>
-  <w:style w:type="paragraph" w:customStyle="1" w:styleId="65C1557D623F55429B23511D759BD8ED">
-    <w:name w:val="65C1557D623F55429B23511D759BD8ED"/>
-    <w:rPr>
-      <w:rFonts w:cs="Vrinda"/>
-    </w:rPr>
-  </w:style>
-  <w:style w:type="paragraph" w:customStyle="1" w:styleId="DBF33B87ECC1194795070B685FD6FC50">
-    <w:name w:val="DBF33B87ECC1194795070B685FD6FC50"/>
-    <w:rPr>
-      <w:rFonts w:cs="Vrinda"/>
-    </w:rPr>
-  </w:style>
-  <w:style w:type="paragraph" w:customStyle="1" w:styleId="704AAD420B2F1242B3C8E9C1F43FE9EE">
-    <w:name w:val="704AAD420B2F1242B3C8E9C1F43FE9EE"/>
-    <w:rPr>
-      <w:rFonts w:cs="Vrinda"/>
-    </w:rPr>
-  </w:style>
-  <w:style w:type="paragraph" w:customStyle="1" w:styleId="7152F7D2D4FA6D44A70F0B8B6AA299C1">
-    <w:name w:val="7152F7D2D4FA6D44A70F0B8B6AA299C1"/>
-    <w:rPr>
-      <w:rFonts w:cs="Vrinda"/>
-    </w:rPr>
-  </w:style>
-  <w:style w:type="character" w:customStyle="1" w:styleId="Heading1Char">
-    <w:name w:val="Heading 1 Char"/>
-    <w:basedOn w:val="DefaultParagraphFont"/>
-    <w:link w:val="Heading1"/>
-    <w:uiPriority w:val="9"/>
-    <w:rPr>
-      <w:rFonts w:asciiTheme="majorHAnsi" w:eastAsiaTheme="minorHAnsi" w:hAnsiTheme="majorHAnsi"/>
-      <w:caps/>
-      <w:color w:val="ED7D31" w:themeColor="accent2"/>
-      <w:spacing w:val="14"/>
-      <w:sz w:val="26"/>
-      <w:szCs w:val="26"/>
-      <w:lang w:eastAsia="ja-JP" w:bidi="ar-SA"/>
-    </w:rPr>
-  </w:style>
-  <w:style w:type="character" w:customStyle="1" w:styleId="Heading2Char">
-    <w:name w:val="Heading 2 Char"/>
-    <w:basedOn w:val="DefaultParagraphFont"/>
-    <w:link w:val="Heading2"/>
-    <w:uiPriority w:val="9"/>
-    <w:rPr>
-      <w:rFonts w:asciiTheme="majorHAnsi" w:eastAsiaTheme="majorEastAsia" w:hAnsiTheme="majorHAnsi" w:cstheme="majorBidi"/>
-      <w:color w:val="ED7D31" w:themeColor="accent2"/>
-      <w:sz w:val="22"/>
-      <w:szCs w:val="26"/>
-      <w:lang w:eastAsia="ja-JP" w:bidi="ar-SA"/>
-    </w:rPr>
-  </w:style>
-  <w:style w:type="character" w:customStyle="1" w:styleId="Heading3Char">
-    <w:name w:val="Heading 3 Char"/>
-    <w:basedOn w:val="DefaultParagraphFont"/>
-    <w:link w:val="Heading3"/>
-    <w:uiPriority w:val="9"/>
-    <w:rPr>
-      <w:rFonts w:asciiTheme="majorHAnsi" w:eastAsiaTheme="majorEastAsia" w:hAnsiTheme="majorHAnsi" w:cstheme="majorBidi"/>
-      <w:color w:val="4472C4" w:themeColor="accent1"/>
-      <w:sz w:val="22"/>
-      <w:szCs w:val="24"/>
-      <w:lang w:eastAsia="ja-JP" w:bidi="ar-SA"/>
-    </w:rPr>
-  </w:style>
-  <w:style w:type="character" w:customStyle="1" w:styleId="Heading4Char">
-    <w:name w:val="Heading 4 Char"/>
-    <w:basedOn w:val="DefaultParagraphFont"/>
-    <w:link w:val="Heading4"/>
-    <w:uiPriority w:val="9"/>
-    <w:semiHidden/>
-    <w:rPr>
-      <w:rFonts w:asciiTheme="majorHAnsi" w:eastAsiaTheme="majorEastAsia" w:hAnsiTheme="majorHAnsi" w:cstheme="majorBidi"/>
-      <w:i/>
-      <w:iCs/>
-      <w:color w:val="4472C4" w:themeColor="accent1"/>
-      <w:spacing w:val="6"/>
-      <w:sz w:val="22"/>
-      <w:szCs w:val="22"/>
-      <w:lang w:eastAsia="ja-JP" w:bidi="ar-SA"/>
-    </w:rPr>
-  </w:style>
-  <w:style w:type="character" w:customStyle="1" w:styleId="Heading5Char">
-    <w:name w:val="Heading 5 Char"/>
-    <w:basedOn w:val="DefaultParagraphFont"/>
-    <w:link w:val="Heading5"/>
-    <w:uiPriority w:val="9"/>
-    <w:semiHidden/>
-    <w:rPr>
-      <w:rFonts w:asciiTheme="majorHAnsi" w:eastAsiaTheme="majorEastAsia" w:hAnsiTheme="majorHAnsi" w:cstheme="majorBidi"/>
-      <w:i/>
-      <w:color w:val="ED7D31" w:themeColor="accent2"/>
-      <w:spacing w:val="6"/>
-      <w:sz w:val="22"/>
-      <w:szCs w:val="22"/>
-      <w:lang w:eastAsia="ja-JP" w:bidi="ar-SA"/>
-    </w:rPr>
-  </w:style>
-  <w:style w:type="character" w:customStyle="1" w:styleId="Heading6Char">
-    <w:name w:val="Heading 6 Char"/>
-    <w:basedOn w:val="DefaultParagraphFont"/>
-    <w:link w:val="Heading6"/>
-    <w:uiPriority w:val="9"/>
-    <w:semiHidden/>
-    <w:rPr>
-      <w:rFonts w:asciiTheme="majorHAnsi" w:eastAsiaTheme="majorEastAsia" w:hAnsiTheme="majorHAnsi" w:cstheme="majorBidi"/>
-      <w:color w:val="ED7D31" w:themeColor="accent2"/>
-      <w:spacing w:val="12"/>
-      <w:sz w:val="22"/>
-      <w:szCs w:val="22"/>
-      <w:lang w:eastAsia="ja-JP" w:bidi="ar-SA"/>
-    </w:rPr>
-  </w:style>
-  <w:style w:type="character" w:customStyle="1" w:styleId="Heading7Char">
-    <w:name w:val="Heading 7 Char"/>
-    <w:basedOn w:val="DefaultParagraphFont"/>
-    <w:link w:val="Heading7"/>
-    <w:uiPriority w:val="9"/>
-    <w:semiHidden/>
-    <w:rPr>
-      <w:rFonts w:asciiTheme="majorHAnsi" w:eastAsiaTheme="majorEastAsia" w:hAnsiTheme="majorHAnsi" w:cstheme="majorBidi"/>
-      <w:iCs/>
-      <w:color w:val="ED7D31" w:themeColor="accent2"/>
-      <w:sz w:val="22"/>
-      <w:szCs w:val="22"/>
-      <w:lang w:eastAsia="ja-JP" w:bidi="ar-SA"/>
-    </w:rPr>
-  </w:style>
-  <w:style w:type="character" w:customStyle="1" w:styleId="Heading8Char">
-    <w:name w:val="Heading 8 Char"/>
-    <w:basedOn w:val="DefaultParagraphFont"/>
-    <w:link w:val="Heading8"/>
-    <w:uiPriority w:val="9"/>
-    <w:semiHidden/>
-    <w:rPr>
-      <w:rFonts w:asciiTheme="majorHAnsi" w:eastAsiaTheme="majorEastAsia" w:hAnsiTheme="majorHAnsi" w:cstheme="majorBidi"/>
-      <w:i/>
-      <w:color w:val="F19D64" w:themeColor="accent2" w:themeTint="BF"/>
-      <w:sz w:val="22"/>
-      <w:szCs w:val="21"/>
-      <w:lang w:eastAsia="ja-JP" w:bidi="ar-SA"/>
-    </w:rPr>
-  </w:style>
-  <w:style w:type="character" w:customStyle="1" w:styleId="Heading9Char">
-    <w:name w:val="Heading 9 Char"/>
-    <w:basedOn w:val="DefaultParagraphFont"/>
-    <w:link w:val="Heading9"/>
-    <w:uiPriority w:val="9"/>
-    <w:semiHidden/>
-    <w:rPr>
-      <w:rFonts w:asciiTheme="majorHAnsi" w:eastAsiaTheme="majorEastAsia" w:hAnsiTheme="majorHAnsi" w:cstheme="majorBidi"/>
-      <w:iCs/>
-      <w:color w:val="F19D64" w:themeColor="accent2" w:themeTint="BF"/>
-      <w:sz w:val="22"/>
-      <w:szCs w:val="21"/>
-      <w:lang w:eastAsia="ja-JP" w:bidi="ar-SA"/>
-    </w:rPr>
-  </w:style>
-  <w:style w:type="paragraph" w:customStyle="1" w:styleId="5FE806E670E5AA48891F974BBF998BAD">
-    <w:name w:val="5FE806E670E5AA48891F974BBF998BAD"/>
-    <w:rPr>
-      <w:rFonts w:cs="Vrinda"/>
-    </w:rPr>
-  </w:style>
-  <w:style w:type="paragraph" w:customStyle="1" w:styleId="5418969C3157274A8BB4F7ED0829F261">
-    <w:name w:val="5418969C3157274A8BB4F7ED0829F261"/>
-    <w:rPr>
-      <w:rFonts w:cs="Vrinda"/>
-    </w:rPr>
-  </w:style>
-  <w:style w:type="paragraph" w:customStyle="1" w:styleId="735E217341F6C64E9BCDF2707796EA97">
-    <w:name w:val="735E217341F6C64E9BCDF2707796EA97"/>
-    <w:rPr>
-      <w:rFonts w:cs="Vrinda"/>
-    </w:rPr>
-  </w:style>
-</w:styles>
-</file>
-
-<file path=word/glossary/webSettings.xml><?xml version="1.0" encoding="utf-8"?>
-<w:webSettings xmlns:mc="http://schemas.openxmlformats.org/markup-compatibility/2006" xmlns:r="http://schemas.openxmlformats.org/officeDocument/2006/relationships" xmlns:w="http://schemas.openxmlformats.org/wordprocessingml/2006/main" xmlns:w14="http://schemas.microsoft.com/office/word/2010/wordml" xmlns:w15="http://schemas.microsoft.com/office/word/2012/wordml" mc:Ignorable="w14 w15">
-  <w:allowPNG/>
-  <w:doNotSaveAsSingleFile/>
-  <w:pixelsPerInch w:val="96"/>
-</w:webSettings>
-</file>
-
 <file path=word/theme/theme1.xml><?xml version="1.0" encoding="utf-8"?>
 <a:theme xmlns:a="http://schemas.openxmlformats.org/drawingml/2006/main" name="Outline">
   <a:themeElements>

</xml_diff>